<commit_message>
Link de descarga Formulario Añadido
</commit_message>
<xml_diff>
--- a/src/static/Formulario-de-Requerimiento-de-Mediación-a-Espacio-de-Mediación-Córdoba.docx
+++ b/src/static/Formulario-de-Requerimiento-de-Mediación-a-Espacio-de-Mediación-Córdoba.docx
@@ -1,6 +1,6 @@
 
 <file path=word/document.xml><?xml version="1.0" encoding="utf-8"?>
-<w:document xmlns:wpc="http://schemas.microsoft.com/office/word/2010/wordprocessingCanvas" xmlns:mc="http://schemas.openxmlformats.org/markup-compatibility/2006" xmlns:o="urn:schemas-microsoft-com:office:office" xmlns:r="http://schemas.openxmlformats.org/officeDocument/2006/relationships" xmlns:m="http://schemas.openxmlformats.org/officeDocument/2006/math" xmlns:v="urn:schemas-microsoft-com:vml" xmlns:wp14="http://schemas.microsoft.com/office/word/2010/wordprocessingDrawing" xmlns:wp="http://schemas.openxmlformats.org/drawingml/2006/wordprocessingDrawing" xmlns:w10="urn:schemas-microsoft-com:office:word" xmlns:w="http://schemas.openxmlformats.org/wordprocessingml/2006/main" xmlns:w14="http://schemas.microsoft.com/office/word/2010/wordml" xmlns:w15="http://schemas.microsoft.com/office/word/2012/wordml" xmlns:wpg="http://schemas.microsoft.com/office/word/2010/wordprocessingGroup" xmlns:wpi="http://schemas.microsoft.com/office/word/2010/wordprocessingInk" xmlns:wne="http://schemas.microsoft.com/office/word/2006/wordml" xmlns:wps="http://schemas.microsoft.com/office/word/2010/wordprocessingShape" mc:Ignorable="w14 w15 wp14">
+<w:document xmlns:wpc="http://schemas.microsoft.com/office/word/2010/wordprocessingCanvas" xmlns:cx="http://schemas.microsoft.com/office/drawing/2014/chartex" xmlns:cx1="http://schemas.microsoft.com/office/drawing/2015/9/8/chartex" xmlns:cx2="http://schemas.microsoft.com/office/drawing/2015/10/21/chartex" xmlns:cx3="http://schemas.microsoft.com/office/drawing/2016/5/9/chartex" xmlns:cx4="http://schemas.microsoft.com/office/drawing/2016/5/10/chartex" xmlns:cx5="http://schemas.microsoft.com/office/drawing/2016/5/11/chartex" xmlns:cx6="http://schemas.microsoft.com/office/drawing/2016/5/12/chartex" xmlns:cx7="http://schemas.microsoft.com/office/drawing/2016/5/13/chartex" xmlns:cx8="http://schemas.microsoft.com/office/drawing/2016/5/14/chartex" xmlns:mc="http://schemas.openxmlformats.org/markup-compatibility/2006" xmlns:aink="http://schemas.microsoft.com/office/drawing/2016/ink" xmlns:am3d="http://schemas.microsoft.com/office/drawing/2017/model3d" xmlns:o="urn:schemas-microsoft-com:office:office" xmlns:r="http://schemas.openxmlformats.org/officeDocument/2006/relationships" xmlns:m="http://schemas.openxmlformats.org/officeDocument/2006/math" xmlns:v="urn:schemas-microsoft-com:vml" xmlns:wp14="http://schemas.microsoft.com/office/word/2010/wordprocessingDrawing" xmlns:wp="http://schemas.openxmlformats.org/drawingml/2006/wordprocessingDrawing" xmlns:w10="urn:schemas-microsoft-com:office:word" xmlns:w="http://schemas.openxmlformats.org/wordprocessingml/2006/main" xmlns:w14="http://schemas.microsoft.com/office/word/2010/wordml" xmlns:w15="http://schemas.microsoft.com/office/word/2012/wordml" xmlns:w16cex="http://schemas.microsoft.com/office/word/2018/wordml/cex" xmlns:w16cid="http://schemas.microsoft.com/office/word/2016/wordml/cid" xmlns:w16="http://schemas.microsoft.com/office/word/2018/wordml" xmlns:w16se="http://schemas.microsoft.com/office/word/2015/wordml/symex" xmlns:wpg="http://schemas.microsoft.com/office/word/2010/wordprocessingGroup" xmlns:wpi="http://schemas.microsoft.com/office/word/2010/wordprocessingInk" xmlns:wne="http://schemas.microsoft.com/office/word/2006/wordml" xmlns:wps="http://schemas.microsoft.com/office/word/2010/wordprocessingShape" mc:Ignorable="w14 w15 w16se w16cid w16 w16cex wp14">
   <w:background w:color="FFFFFF"/>
   <w:body>
     <w:p>
@@ -96,15 +96,31 @@
         </w:rPr>
         <w:t xml:space="preserve"> Centro de Mediación elegido: </w:t>
       </w:r>
+      <w:proofErr w:type="spellStart"/>
       <w:r>
         <w:rPr>
           <w:rFonts w:ascii="Roboto" w:eastAsia="Roboto" w:hAnsi="Roboto" w:cs="Roboto"/>
           <w:b/>
         </w:rPr>
-        <w:t>Espacio de Mediación Córdoba</w:t>
-      </w:r>
-      <w:bookmarkStart w:id="0" w:name="_GoBack"/>
-      <w:bookmarkEnd w:id="0"/>
+        <w:t>Macovaz</w:t>
+      </w:r>
+      <w:proofErr w:type="spellEnd"/>
+      <w:r>
+        <w:rPr>
+          <w:rFonts w:ascii="Roboto" w:eastAsia="Roboto" w:hAnsi="Roboto" w:cs="Roboto"/>
+          <w:b/>
+        </w:rPr>
+        <w:t xml:space="preserve"> &amp; </w:t>
+      </w:r>
+      <w:proofErr w:type="spellStart"/>
+      <w:r>
+        <w:rPr>
+          <w:rFonts w:ascii="Roboto" w:eastAsia="Roboto" w:hAnsi="Roboto" w:cs="Roboto"/>
+          <w:b/>
+        </w:rPr>
+        <w:t>Farfan</w:t>
+      </w:r>
+      <w:proofErr w:type="spellEnd"/>
     </w:p>
     <w:p>
       <w:pPr>
@@ -504,8 +520,8 @@
     <w:tbl>
       <w:tblPr>
         <w:tblStyle w:val="a"/>
-        <w:tblW w:w="7165" w:type="dxa"/>
-        <w:tblInd w:w="1440" w:type="dxa"/>
+        <w:tblW w:w="7197" w:type="dxa"/>
+        <w:tblInd w:w="1408" w:type="dxa"/>
         <w:tblBorders>
           <w:top w:val="single" w:sz="8" w:space="0" w:color="000000"/>
           <w:left w:val="single" w:sz="8" w:space="0" w:color="000000"/>
@@ -518,9 +534,9 @@
         <w:tblLook w:val="0600" w:firstRow="0" w:lastRow="0" w:firstColumn="0" w:lastColumn="0" w:noHBand="1" w:noVBand="1"/>
       </w:tblPr>
       <w:tblGrid>
-        <w:gridCol w:w="525"/>
-        <w:gridCol w:w="525"/>
-        <w:gridCol w:w="6115"/>
+        <w:gridCol w:w="557"/>
+        <w:gridCol w:w="577"/>
+        <w:gridCol w:w="6063"/>
       </w:tblGrid>
       <w:tr>
         <w:trPr>
@@ -528,7 +544,7 @@
         </w:trPr>
         <w:tc>
           <w:tcPr>
-            <w:tcW w:w="525" w:type="dxa"/>
+            <w:tcW w:w="557" w:type="dxa"/>
             <w:tcBorders>
               <w:right w:val="single" w:sz="4" w:space="0" w:color="000000"/>
             </w:tcBorders>
@@ -567,7 +583,7 @@
         </w:tc>
         <w:tc>
           <w:tcPr>
-            <w:tcW w:w="525" w:type="dxa"/>
+            <w:tcW w:w="577" w:type="dxa"/>
             <w:tcBorders>
               <w:top w:val="single" w:sz="4" w:space="0" w:color="000000"/>
               <w:left w:val="single" w:sz="4" w:space="0" w:color="000000"/>
@@ -609,7 +625,7 @@
         </w:tc>
         <w:tc>
           <w:tcPr>
-            <w:tcW w:w="6115" w:type="dxa"/>
+            <w:tcW w:w="6063" w:type="dxa"/>
             <w:vMerge w:val="restart"/>
             <w:tcBorders>
               <w:top w:val="nil"/>
@@ -682,7 +698,7 @@
         </w:trPr>
         <w:tc>
           <w:tcPr>
-            <w:tcW w:w="525" w:type="dxa"/>
+            <w:tcW w:w="557" w:type="dxa"/>
             <w:tcBorders>
               <w:right w:val="single" w:sz="4" w:space="0" w:color="000000"/>
             </w:tcBorders>
@@ -713,7 +729,7 @@
         </w:tc>
         <w:tc>
           <w:tcPr>
-            <w:tcW w:w="525" w:type="dxa"/>
+            <w:tcW w:w="577" w:type="dxa"/>
             <w:tcBorders>
               <w:top w:val="single" w:sz="4" w:space="0" w:color="000000"/>
               <w:left w:val="single" w:sz="4" w:space="0" w:color="000000"/>
@@ -747,7 +763,7 @@
         </w:tc>
         <w:tc>
           <w:tcPr>
-            <w:tcW w:w="6115" w:type="dxa"/>
+            <w:tcW w:w="6063" w:type="dxa"/>
             <w:vMerge/>
             <w:tcBorders>
               <w:top w:val="nil"/>
@@ -779,26 +795,11 @@
       <w:pPr>
         <w:shd w:val="clear" w:color="auto" w:fill="FFFFFF"/>
         <w:spacing w:line="240" w:lineRule="auto"/>
-        <w:jc w:val="center"/>
         <w:rPr>
           <w:rFonts w:ascii="Roboto" w:eastAsia="Roboto" w:hAnsi="Roboto" w:cs="Roboto"/>
           <w:b/>
         </w:rPr>
       </w:pPr>
-    </w:p>
-    <w:p>
-      <w:pPr>
-        <w:shd w:val="clear" w:color="auto" w:fill="FFFFFF"/>
-        <w:spacing w:line="240" w:lineRule="auto"/>
-        <w:jc w:val="center"/>
-        <w:rPr>
-          <w:rFonts w:ascii="Roboto" w:eastAsia="Roboto" w:hAnsi="Roboto" w:cs="Roboto"/>
-          <w:b/>
-        </w:rPr>
-      </w:pPr>
-      <w:r>
-        <w:br w:type="page"/>
-      </w:r>
     </w:p>
     <w:p>
       <w:pPr>
@@ -1078,21 +1079,7 @@
         <w:rPr>
           <w:rFonts w:ascii="Roboto" w:eastAsia="Roboto" w:hAnsi="Roboto" w:cs="Roboto"/>
         </w:rPr>
-        <w:t xml:space="preserve">Abogado/a </w:t>
-      </w:r>
-      <w:proofErr w:type="spellStart"/>
-      <w:r>
-        <w:rPr>
-          <w:rFonts w:ascii="Roboto" w:eastAsia="Roboto" w:hAnsi="Roboto" w:cs="Roboto"/>
-        </w:rPr>
-        <w:t>Patrocinante</w:t>
-      </w:r>
-      <w:proofErr w:type="spellEnd"/>
-      <w:r>
-        <w:rPr>
-          <w:rFonts w:ascii="Roboto" w:eastAsia="Roboto" w:hAnsi="Roboto" w:cs="Roboto"/>
-        </w:rPr>
-        <w:t xml:space="preserve">: ________________________________________ </w:t>
+        <w:t xml:space="preserve">Abogado/a Patrocinante: ________________________________________ </w:t>
       </w:r>
     </w:p>
     <w:p>
@@ -1160,8 +1147,8 @@
     <w:tbl>
       <w:tblPr>
         <w:tblStyle w:val="a0"/>
-        <w:tblW w:w="1050" w:type="dxa"/>
-        <w:tblInd w:w="1440" w:type="dxa"/>
+        <w:tblW w:w="1134" w:type="dxa"/>
+        <w:tblInd w:w="1408" w:type="dxa"/>
         <w:tblBorders>
           <w:top w:val="single" w:sz="8" w:space="0" w:color="000000"/>
           <w:left w:val="single" w:sz="8" w:space="0" w:color="000000"/>
@@ -1174,13 +1161,13 @@
         <w:tblLook w:val="0600" w:firstRow="0" w:lastRow="0" w:firstColumn="0" w:lastColumn="0" w:noHBand="1" w:noVBand="1"/>
       </w:tblPr>
       <w:tblGrid>
-        <w:gridCol w:w="525"/>
-        <w:gridCol w:w="525"/>
+        <w:gridCol w:w="557"/>
+        <w:gridCol w:w="577"/>
       </w:tblGrid>
       <w:tr>
         <w:tc>
           <w:tcPr>
-            <w:tcW w:w="525" w:type="dxa"/>
+            <w:tcW w:w="557" w:type="dxa"/>
             <w:shd w:val="clear" w:color="auto" w:fill="999999"/>
             <w:tcMar>
               <w:top w:w="100" w:type="dxa"/>
@@ -1215,7 +1202,7 @@
         </w:tc>
         <w:tc>
           <w:tcPr>
-            <w:tcW w:w="525" w:type="dxa"/>
+            <w:tcW w:w="577" w:type="dxa"/>
             <w:shd w:val="clear" w:color="auto" w:fill="999999"/>
             <w:tcMar>
               <w:top w:w="100" w:type="dxa"/>
@@ -1255,7 +1242,7 @@
         </w:trPr>
         <w:tc>
           <w:tcPr>
-            <w:tcW w:w="525" w:type="dxa"/>
+            <w:tcW w:w="557" w:type="dxa"/>
             <w:shd w:val="clear" w:color="auto" w:fill="auto"/>
             <w:tcMar>
               <w:top w:w="100" w:type="dxa"/>
@@ -1282,7 +1269,7 @@
         </w:tc>
         <w:tc>
           <w:tcPr>
-            <w:tcW w:w="525" w:type="dxa"/>
+            <w:tcW w:w="577" w:type="dxa"/>
             <w:shd w:val="clear" w:color="auto" w:fill="auto"/>
             <w:tcMar>
               <w:top w:w="100" w:type="dxa"/>
@@ -1507,7 +1494,6 @@
         <w:rPr>
           <w:rFonts w:ascii="Roboto" w:eastAsia="Roboto" w:hAnsi="Roboto" w:cs="Roboto"/>
         </w:rPr>
-        <w:lastRenderedPageBreak/>
         <w:t xml:space="preserve">Teléfono fijo: </w:t>
       </w:r>
       <w:r>
@@ -1549,6 +1535,7 @@
           <w:sz w:val="20"/>
           <w:szCs w:val="20"/>
         </w:rPr>
+        <w:lastRenderedPageBreak/>
         <w:t>*Completar los siguientes datos del requerido, sólo en el caso de presentación conjunta</w:t>
       </w:r>
     </w:p>
@@ -1620,16 +1607,8 @@
               <w:rPr>
                 <w:rFonts w:ascii="Roboto" w:eastAsia="Roboto" w:hAnsi="Roboto" w:cs="Roboto"/>
               </w:rPr>
-              <w:t xml:space="preserve">Abogado/a </w:t>
+              <w:t>Abogado/a Patrocinante</w:t>
             </w:r>
-            <w:proofErr w:type="spellStart"/>
-            <w:r>
-              <w:rPr>
-                <w:rFonts w:ascii="Roboto" w:eastAsia="Roboto" w:hAnsi="Roboto" w:cs="Roboto"/>
-              </w:rPr>
-              <w:t>Patrocinante</w:t>
-            </w:r>
-            <w:proofErr w:type="spellEnd"/>
             <w:r>
               <w:rPr>
                 <w:rFonts w:ascii="Roboto" w:eastAsia="Roboto" w:hAnsi="Roboto" w:cs="Roboto"/>
@@ -1710,7 +1689,7 @@
               <mc:AlternateContent>
                 <mc:Choice Requires="wps">
                   <w:drawing>
-                    <wp:anchor distT="0" distB="0" distL="114300" distR="114300" simplePos="0" relativeHeight="251658240" behindDoc="0" locked="0" layoutInCell="1" hidden="0" allowOverlap="1">
+                    <wp:anchor distT="0" distB="0" distL="114300" distR="114300" simplePos="0" relativeHeight="251658240" behindDoc="0" locked="0" layoutInCell="1" hidden="0" allowOverlap="1" wp14:anchorId="6F8CE465" wp14:editId="0B22F2DA">
                       <wp:simplePos x="0" y="0"/>
                       <wp:positionH relativeFrom="margin">
                         <wp:posOffset>257175</wp:posOffset>
@@ -1721,7 +1700,7 @@
                       <wp:extent cx="177800" cy="177800"/>
                       <wp:effectExtent l="0" t="0" r="0" b="0"/>
                       <wp:wrapNone/>
-                      <wp:docPr id="1" name=""/>
+                      <wp:docPr id="1" name="Rectángulo 1"/>
                       <wp:cNvGraphicFramePr/>
                       <a:graphic xmlns:a="http://schemas.openxmlformats.org/drawingml/2006/main">
                         <a:graphicData uri="http://schemas.microsoft.com/office/word/2010/wordprocessingShape">
@@ -1838,7 +1817,7 @@
               <mc:AlternateContent>
                 <mc:Choice Requires="wps">
                   <w:drawing>
-                    <wp:anchor distT="0" distB="0" distL="114300" distR="114300" simplePos="0" relativeHeight="251659264" behindDoc="0" locked="0" layoutInCell="1" hidden="0" allowOverlap="1">
+                    <wp:anchor distT="0" distB="0" distL="114300" distR="114300" simplePos="0" relativeHeight="251659264" behindDoc="0" locked="0" layoutInCell="1" hidden="0" allowOverlap="1" wp14:anchorId="56CB47EC" wp14:editId="4F930173">
                       <wp:simplePos x="0" y="0"/>
                       <wp:positionH relativeFrom="margin">
                         <wp:posOffset>247650</wp:posOffset>
@@ -1849,7 +1828,7 @@
                       <wp:extent cx="177800" cy="177800"/>
                       <wp:effectExtent l="0" t="0" r="0" b="0"/>
                       <wp:wrapNone/>
-                      <wp:docPr id="2" name=""/>
+                      <wp:docPr id="2" name="Rectángulo 2"/>
                       <wp:cNvGraphicFramePr/>
                       <a:graphic xmlns:a="http://schemas.openxmlformats.org/drawingml/2006/main">
                         <a:graphicData uri="http://schemas.microsoft.com/office/word/2010/wordprocessingShape">
@@ -2008,21 +1987,7 @@
               <w:rPr>
                 <w:rFonts w:ascii="Roboto" w:eastAsia="Roboto" w:hAnsi="Roboto" w:cs="Roboto"/>
               </w:rPr>
-              <w:t xml:space="preserve">Firma y sello del Abogado/a </w:t>
-            </w:r>
-            <w:proofErr w:type="spellStart"/>
-            <w:r>
-              <w:rPr>
-                <w:rFonts w:ascii="Roboto" w:eastAsia="Roboto" w:hAnsi="Roboto" w:cs="Roboto"/>
-              </w:rPr>
-              <w:t>Patrocinante</w:t>
-            </w:r>
-            <w:proofErr w:type="spellEnd"/>
-            <w:r>
-              <w:rPr>
-                <w:rFonts w:ascii="Roboto" w:eastAsia="Roboto" w:hAnsi="Roboto" w:cs="Roboto"/>
-              </w:rPr>
-              <w:t>*</w:t>
+              <w:t>Firma y sello del Abogado/a Patrocinante*</w:t>
             </w:r>
           </w:p>
           <w:p>
@@ -2383,8 +2348,8 @@
           <w:rFonts w:ascii="Roboto" w:eastAsia="Roboto" w:hAnsi="Roboto" w:cs="Roboto"/>
         </w:rPr>
       </w:pPr>
-      <w:bookmarkStart w:id="1" w:name="_gjdgxs" w:colFirst="0" w:colLast="0"/>
-      <w:bookmarkEnd w:id="1"/>
+      <w:bookmarkStart w:id="0" w:name="_gjdgxs" w:colFirst="0" w:colLast="0"/>
+      <w:bookmarkEnd w:id="0"/>
       <w:r>
         <w:rPr>
           <w:rFonts w:ascii="Roboto" w:eastAsia="Roboto" w:hAnsi="Roboto" w:cs="Roboto"/>
@@ -2512,6 +2477,7 @@
               <w:rPr>
                 <w:rFonts w:ascii="Roboto" w:eastAsia="Roboto" w:hAnsi="Roboto" w:cs="Roboto"/>
               </w:rPr>
+              <w:lastRenderedPageBreak/>
               <w:t>______________________________________</w:t>
             </w:r>
           </w:p>
@@ -2584,21 +2550,7 @@
               <w:rPr>
                 <w:rFonts w:ascii="Roboto" w:eastAsia="Roboto" w:hAnsi="Roboto" w:cs="Roboto"/>
               </w:rPr>
-              <w:t xml:space="preserve">Firma y sello del Abogado/a </w:t>
-            </w:r>
-            <w:proofErr w:type="spellStart"/>
-            <w:r>
-              <w:rPr>
-                <w:rFonts w:ascii="Roboto" w:eastAsia="Roboto" w:hAnsi="Roboto" w:cs="Roboto"/>
-              </w:rPr>
-              <w:t>Patrocinante</w:t>
-            </w:r>
-            <w:proofErr w:type="spellEnd"/>
-            <w:r>
-              <w:rPr>
-                <w:rFonts w:ascii="Roboto" w:eastAsia="Roboto" w:hAnsi="Roboto" w:cs="Roboto"/>
-              </w:rPr>
-              <w:t xml:space="preserve"> </w:t>
+              <w:t xml:space="preserve">Firma y sello del Abogado/a Patrocinante </w:t>
             </w:r>
           </w:p>
           <w:p>
@@ -2640,7 +2592,7 @@
 </file>
 
 <file path=word/endnotes.xml><?xml version="1.0" encoding="utf-8"?>
-<w:endnotes xmlns:wpc="http://schemas.microsoft.com/office/word/2010/wordprocessingCanvas" xmlns:mc="http://schemas.openxmlformats.org/markup-compatibility/2006" xmlns:o="urn:schemas-microsoft-com:office:office" xmlns:r="http://schemas.openxmlformats.org/officeDocument/2006/relationships" xmlns:m="http://schemas.openxmlformats.org/officeDocument/2006/math" xmlns:v="urn:schemas-microsoft-com:vml" xmlns:wp14="http://schemas.microsoft.com/office/word/2010/wordprocessingDrawing" xmlns:wp="http://schemas.openxmlformats.org/drawingml/2006/wordprocessingDrawing" xmlns:w10="urn:schemas-microsoft-com:office:word" xmlns:w="http://schemas.openxmlformats.org/wordprocessingml/2006/main" xmlns:w14="http://schemas.microsoft.com/office/word/2010/wordml" xmlns:w15="http://schemas.microsoft.com/office/word/2012/wordml" xmlns:wpg="http://schemas.microsoft.com/office/word/2010/wordprocessingGroup" xmlns:wpi="http://schemas.microsoft.com/office/word/2010/wordprocessingInk" xmlns:wne="http://schemas.microsoft.com/office/word/2006/wordml" xmlns:wps="http://schemas.microsoft.com/office/word/2010/wordprocessingShape" mc:Ignorable="w14 w15 wp14">
+<w:endnotes xmlns:wpc="http://schemas.microsoft.com/office/word/2010/wordprocessingCanvas" xmlns:cx="http://schemas.microsoft.com/office/drawing/2014/chartex" xmlns:cx1="http://schemas.microsoft.com/office/drawing/2015/9/8/chartex" xmlns:cx2="http://schemas.microsoft.com/office/drawing/2015/10/21/chartex" xmlns:cx3="http://schemas.microsoft.com/office/drawing/2016/5/9/chartex" xmlns:cx4="http://schemas.microsoft.com/office/drawing/2016/5/10/chartex" xmlns:cx5="http://schemas.microsoft.com/office/drawing/2016/5/11/chartex" xmlns:cx6="http://schemas.microsoft.com/office/drawing/2016/5/12/chartex" xmlns:cx7="http://schemas.microsoft.com/office/drawing/2016/5/13/chartex" xmlns:cx8="http://schemas.microsoft.com/office/drawing/2016/5/14/chartex" xmlns:mc="http://schemas.openxmlformats.org/markup-compatibility/2006" xmlns:aink="http://schemas.microsoft.com/office/drawing/2016/ink" xmlns:am3d="http://schemas.microsoft.com/office/drawing/2017/model3d" xmlns:o="urn:schemas-microsoft-com:office:office" xmlns:r="http://schemas.openxmlformats.org/officeDocument/2006/relationships" xmlns:m="http://schemas.openxmlformats.org/officeDocument/2006/math" xmlns:v="urn:schemas-microsoft-com:vml" xmlns:wp14="http://schemas.microsoft.com/office/word/2010/wordprocessingDrawing" xmlns:wp="http://schemas.openxmlformats.org/drawingml/2006/wordprocessingDrawing" xmlns:w10="urn:schemas-microsoft-com:office:word" xmlns:w="http://schemas.openxmlformats.org/wordprocessingml/2006/main" xmlns:w14="http://schemas.microsoft.com/office/word/2010/wordml" xmlns:w15="http://schemas.microsoft.com/office/word/2012/wordml" xmlns:w16cex="http://schemas.microsoft.com/office/word/2018/wordml/cex" xmlns:w16cid="http://schemas.microsoft.com/office/word/2016/wordml/cid" xmlns:w16="http://schemas.microsoft.com/office/word/2018/wordml" xmlns:w16se="http://schemas.microsoft.com/office/word/2015/wordml/symex" xmlns:wpg="http://schemas.microsoft.com/office/word/2010/wordprocessingGroup" xmlns:wpi="http://schemas.microsoft.com/office/word/2010/wordprocessingInk" xmlns:wne="http://schemas.microsoft.com/office/word/2006/wordml" xmlns:wps="http://schemas.microsoft.com/office/word/2010/wordprocessingShape" mc:Ignorable="w14 w15 w16se w16cid w16 w16cex wp14">
   <w:endnote w:type="separator" w:id="-1">
     <w:p>
       <w:pPr>
@@ -2665,7 +2617,7 @@
 </file>
 
 <file path=word/footer1.xml><?xml version="1.0" encoding="utf-8"?>
-<w:ftr xmlns:wpc="http://schemas.microsoft.com/office/word/2010/wordprocessingCanvas" xmlns:mc="http://schemas.openxmlformats.org/markup-compatibility/2006" xmlns:o="urn:schemas-microsoft-com:office:office" xmlns:r="http://schemas.openxmlformats.org/officeDocument/2006/relationships" xmlns:m="http://schemas.openxmlformats.org/officeDocument/2006/math" xmlns:v="urn:schemas-microsoft-com:vml" xmlns:wp14="http://schemas.microsoft.com/office/word/2010/wordprocessingDrawing" xmlns:wp="http://schemas.openxmlformats.org/drawingml/2006/wordprocessingDrawing" xmlns:w10="urn:schemas-microsoft-com:office:word" xmlns:w="http://schemas.openxmlformats.org/wordprocessingml/2006/main" xmlns:w14="http://schemas.microsoft.com/office/word/2010/wordml" xmlns:w15="http://schemas.microsoft.com/office/word/2012/wordml" xmlns:wpg="http://schemas.microsoft.com/office/word/2010/wordprocessingGroup" xmlns:wpi="http://schemas.microsoft.com/office/word/2010/wordprocessingInk" xmlns:wne="http://schemas.microsoft.com/office/word/2006/wordml" xmlns:wps="http://schemas.microsoft.com/office/word/2010/wordprocessingShape" mc:Ignorable="w14 w15 wp14">
+<w:ftr xmlns:wpc="http://schemas.microsoft.com/office/word/2010/wordprocessingCanvas" xmlns:cx="http://schemas.microsoft.com/office/drawing/2014/chartex" xmlns:cx1="http://schemas.microsoft.com/office/drawing/2015/9/8/chartex" xmlns:cx2="http://schemas.microsoft.com/office/drawing/2015/10/21/chartex" xmlns:cx3="http://schemas.microsoft.com/office/drawing/2016/5/9/chartex" xmlns:cx4="http://schemas.microsoft.com/office/drawing/2016/5/10/chartex" xmlns:cx5="http://schemas.microsoft.com/office/drawing/2016/5/11/chartex" xmlns:cx6="http://schemas.microsoft.com/office/drawing/2016/5/12/chartex" xmlns:cx7="http://schemas.microsoft.com/office/drawing/2016/5/13/chartex" xmlns:cx8="http://schemas.microsoft.com/office/drawing/2016/5/14/chartex" xmlns:mc="http://schemas.openxmlformats.org/markup-compatibility/2006" xmlns:aink="http://schemas.microsoft.com/office/drawing/2016/ink" xmlns:am3d="http://schemas.microsoft.com/office/drawing/2017/model3d" xmlns:o="urn:schemas-microsoft-com:office:office" xmlns:r="http://schemas.openxmlformats.org/officeDocument/2006/relationships" xmlns:m="http://schemas.openxmlformats.org/officeDocument/2006/math" xmlns:v="urn:schemas-microsoft-com:vml" xmlns:wp14="http://schemas.microsoft.com/office/word/2010/wordprocessingDrawing" xmlns:wp="http://schemas.openxmlformats.org/drawingml/2006/wordprocessingDrawing" xmlns:w10="urn:schemas-microsoft-com:office:word" xmlns:w="http://schemas.openxmlformats.org/wordprocessingml/2006/main" xmlns:w14="http://schemas.microsoft.com/office/word/2010/wordml" xmlns:w15="http://schemas.microsoft.com/office/word/2012/wordml" xmlns:w16cex="http://schemas.microsoft.com/office/word/2018/wordml/cex" xmlns:w16cid="http://schemas.microsoft.com/office/word/2016/wordml/cid" xmlns:w16="http://schemas.microsoft.com/office/word/2018/wordml" xmlns:w16se="http://schemas.microsoft.com/office/word/2015/wordml/symex" xmlns:wpg="http://schemas.microsoft.com/office/word/2010/wordprocessingGroup" xmlns:wpi="http://schemas.microsoft.com/office/word/2010/wordprocessingInk" xmlns:wne="http://schemas.microsoft.com/office/word/2006/wordml" xmlns:wps="http://schemas.microsoft.com/office/word/2010/wordprocessingShape" mc:Ignorable="w14 w15 w16se w16cid w16 w16cex wp14">
   <w:p>
     <w:pPr>
       <w:pBdr>
@@ -2736,7 +2688,7 @@
 </file>
 
 <file path=word/footnotes.xml><?xml version="1.0" encoding="utf-8"?>
-<w:footnotes xmlns:wpc="http://schemas.microsoft.com/office/word/2010/wordprocessingCanvas" xmlns:mc="http://schemas.openxmlformats.org/markup-compatibility/2006" xmlns:o="urn:schemas-microsoft-com:office:office" xmlns:r="http://schemas.openxmlformats.org/officeDocument/2006/relationships" xmlns:m="http://schemas.openxmlformats.org/officeDocument/2006/math" xmlns:v="urn:schemas-microsoft-com:vml" xmlns:wp14="http://schemas.microsoft.com/office/word/2010/wordprocessingDrawing" xmlns:wp="http://schemas.openxmlformats.org/drawingml/2006/wordprocessingDrawing" xmlns:w10="urn:schemas-microsoft-com:office:word" xmlns:w="http://schemas.openxmlformats.org/wordprocessingml/2006/main" xmlns:w14="http://schemas.microsoft.com/office/word/2010/wordml" xmlns:w15="http://schemas.microsoft.com/office/word/2012/wordml" xmlns:wpg="http://schemas.microsoft.com/office/word/2010/wordprocessingGroup" xmlns:wpi="http://schemas.microsoft.com/office/word/2010/wordprocessingInk" xmlns:wne="http://schemas.microsoft.com/office/word/2006/wordml" xmlns:wps="http://schemas.microsoft.com/office/word/2010/wordprocessingShape" mc:Ignorable="w14 w15 wp14">
+<w:footnotes xmlns:wpc="http://schemas.microsoft.com/office/word/2010/wordprocessingCanvas" xmlns:cx="http://schemas.microsoft.com/office/drawing/2014/chartex" xmlns:cx1="http://schemas.microsoft.com/office/drawing/2015/9/8/chartex" xmlns:cx2="http://schemas.microsoft.com/office/drawing/2015/10/21/chartex" xmlns:cx3="http://schemas.microsoft.com/office/drawing/2016/5/9/chartex" xmlns:cx4="http://schemas.microsoft.com/office/drawing/2016/5/10/chartex" xmlns:cx5="http://schemas.microsoft.com/office/drawing/2016/5/11/chartex" xmlns:cx6="http://schemas.microsoft.com/office/drawing/2016/5/12/chartex" xmlns:cx7="http://schemas.microsoft.com/office/drawing/2016/5/13/chartex" xmlns:cx8="http://schemas.microsoft.com/office/drawing/2016/5/14/chartex" xmlns:mc="http://schemas.openxmlformats.org/markup-compatibility/2006" xmlns:aink="http://schemas.microsoft.com/office/drawing/2016/ink" xmlns:am3d="http://schemas.microsoft.com/office/drawing/2017/model3d" xmlns:o="urn:schemas-microsoft-com:office:office" xmlns:r="http://schemas.openxmlformats.org/officeDocument/2006/relationships" xmlns:m="http://schemas.openxmlformats.org/officeDocument/2006/math" xmlns:v="urn:schemas-microsoft-com:vml" xmlns:wp14="http://schemas.microsoft.com/office/word/2010/wordprocessingDrawing" xmlns:wp="http://schemas.openxmlformats.org/drawingml/2006/wordprocessingDrawing" xmlns:w10="urn:schemas-microsoft-com:office:word" xmlns:w="http://schemas.openxmlformats.org/wordprocessingml/2006/main" xmlns:w14="http://schemas.microsoft.com/office/word/2010/wordml" xmlns:w15="http://schemas.microsoft.com/office/word/2012/wordml" xmlns:w16cex="http://schemas.microsoft.com/office/word/2018/wordml/cex" xmlns:w16cid="http://schemas.microsoft.com/office/word/2016/wordml/cid" xmlns:w16="http://schemas.microsoft.com/office/word/2018/wordml" xmlns:w16se="http://schemas.microsoft.com/office/word/2015/wordml/symex" xmlns:wpg="http://schemas.microsoft.com/office/word/2010/wordprocessingGroup" xmlns:wpi="http://schemas.microsoft.com/office/word/2010/wordprocessingInk" xmlns:wne="http://schemas.microsoft.com/office/word/2006/wordml" xmlns:wps="http://schemas.microsoft.com/office/word/2010/wordprocessingShape" mc:Ignorable="w14 w15 w16se w16cid w16 w16cex wp14">
   <w:footnote w:type="separator" w:id="-1">
     <w:p>
       <w:pPr>
@@ -2761,7 +2713,7 @@
 </file>
 
 <file path=word/header1.xml><?xml version="1.0" encoding="utf-8"?>
-<w:hdr xmlns:wpc="http://schemas.microsoft.com/office/word/2010/wordprocessingCanvas" xmlns:mc="http://schemas.openxmlformats.org/markup-compatibility/2006" xmlns:o="urn:schemas-microsoft-com:office:office" xmlns:r="http://schemas.openxmlformats.org/officeDocument/2006/relationships" xmlns:m="http://schemas.openxmlformats.org/officeDocument/2006/math" xmlns:v="urn:schemas-microsoft-com:vml" xmlns:wp14="http://schemas.microsoft.com/office/word/2010/wordprocessingDrawing" xmlns:wp="http://schemas.openxmlformats.org/drawingml/2006/wordprocessingDrawing" xmlns:w10="urn:schemas-microsoft-com:office:word" xmlns:w="http://schemas.openxmlformats.org/wordprocessingml/2006/main" xmlns:w14="http://schemas.microsoft.com/office/word/2010/wordml" xmlns:w15="http://schemas.microsoft.com/office/word/2012/wordml" xmlns:wpg="http://schemas.microsoft.com/office/word/2010/wordprocessingGroup" xmlns:wpi="http://schemas.microsoft.com/office/word/2010/wordprocessingInk" xmlns:wne="http://schemas.microsoft.com/office/word/2006/wordml" xmlns:wps="http://schemas.microsoft.com/office/word/2010/wordprocessingShape" mc:Ignorable="w14 w15 wp14">
+<w:hdr xmlns:wpc="http://schemas.microsoft.com/office/word/2010/wordprocessingCanvas" xmlns:cx="http://schemas.microsoft.com/office/drawing/2014/chartex" xmlns:cx1="http://schemas.microsoft.com/office/drawing/2015/9/8/chartex" xmlns:cx2="http://schemas.microsoft.com/office/drawing/2015/10/21/chartex" xmlns:cx3="http://schemas.microsoft.com/office/drawing/2016/5/9/chartex" xmlns:cx4="http://schemas.microsoft.com/office/drawing/2016/5/10/chartex" xmlns:cx5="http://schemas.microsoft.com/office/drawing/2016/5/11/chartex" xmlns:cx6="http://schemas.microsoft.com/office/drawing/2016/5/12/chartex" xmlns:cx7="http://schemas.microsoft.com/office/drawing/2016/5/13/chartex" xmlns:cx8="http://schemas.microsoft.com/office/drawing/2016/5/14/chartex" xmlns:mc="http://schemas.openxmlformats.org/markup-compatibility/2006" xmlns:aink="http://schemas.microsoft.com/office/drawing/2016/ink" xmlns:am3d="http://schemas.microsoft.com/office/drawing/2017/model3d" xmlns:o="urn:schemas-microsoft-com:office:office" xmlns:r="http://schemas.openxmlformats.org/officeDocument/2006/relationships" xmlns:m="http://schemas.openxmlformats.org/officeDocument/2006/math" xmlns:v="urn:schemas-microsoft-com:vml" xmlns:wp14="http://schemas.microsoft.com/office/word/2010/wordprocessingDrawing" xmlns:wp="http://schemas.openxmlformats.org/drawingml/2006/wordprocessingDrawing" xmlns:w10="urn:schemas-microsoft-com:office:word" xmlns:w="http://schemas.openxmlformats.org/wordprocessingml/2006/main" xmlns:w14="http://schemas.microsoft.com/office/word/2010/wordml" xmlns:w15="http://schemas.microsoft.com/office/word/2012/wordml" xmlns:w16cex="http://schemas.microsoft.com/office/word/2018/wordml/cex" xmlns:w16cid="http://schemas.microsoft.com/office/word/2016/wordml/cid" xmlns:w16="http://schemas.microsoft.com/office/word/2018/wordml" xmlns:w16se="http://schemas.microsoft.com/office/word/2015/wordml/symex" xmlns:wpg="http://schemas.microsoft.com/office/word/2010/wordprocessingGroup" xmlns:wpi="http://schemas.microsoft.com/office/word/2010/wordprocessingInk" xmlns:wne="http://schemas.microsoft.com/office/word/2006/wordml" xmlns:wps="http://schemas.microsoft.com/office/word/2010/wordprocessingShape" mc:Ignorable="w14 w15 w16se w16cid w16 w16cex wp14">
   <w:p>
     <w:pPr>
       <w:pBdr>
@@ -2811,7 +2763,7 @@
 </file>
 
 <file path=word/numbering.xml><?xml version="1.0" encoding="utf-8"?>
-<w:numbering xmlns:wpc="http://schemas.microsoft.com/office/word/2010/wordprocessingCanvas" xmlns:mc="http://schemas.openxmlformats.org/markup-compatibility/2006" xmlns:o="urn:schemas-microsoft-com:office:office" xmlns:r="http://schemas.openxmlformats.org/officeDocument/2006/relationships" xmlns:m="http://schemas.openxmlformats.org/officeDocument/2006/math" xmlns:v="urn:schemas-microsoft-com:vml" xmlns:wp14="http://schemas.microsoft.com/office/word/2010/wordprocessingDrawing" xmlns:wp="http://schemas.openxmlformats.org/drawingml/2006/wordprocessingDrawing" xmlns:w10="urn:schemas-microsoft-com:office:word" xmlns:w="http://schemas.openxmlformats.org/wordprocessingml/2006/main" xmlns:w14="http://schemas.microsoft.com/office/word/2010/wordml" xmlns:w15="http://schemas.microsoft.com/office/word/2012/wordml" xmlns:wpg="http://schemas.microsoft.com/office/word/2010/wordprocessingGroup" xmlns:wpi="http://schemas.microsoft.com/office/word/2010/wordprocessingInk" xmlns:wne="http://schemas.microsoft.com/office/word/2006/wordml" xmlns:wps="http://schemas.microsoft.com/office/word/2010/wordprocessingShape" mc:Ignorable="w14 w15 wp14">
+<w:numbering xmlns:wpc="http://schemas.microsoft.com/office/word/2010/wordprocessingCanvas" xmlns:cx="http://schemas.microsoft.com/office/drawing/2014/chartex" xmlns:cx1="http://schemas.microsoft.com/office/drawing/2015/9/8/chartex" xmlns:cx2="http://schemas.microsoft.com/office/drawing/2015/10/21/chartex" xmlns:cx3="http://schemas.microsoft.com/office/drawing/2016/5/9/chartex" xmlns:cx4="http://schemas.microsoft.com/office/drawing/2016/5/10/chartex" xmlns:cx5="http://schemas.microsoft.com/office/drawing/2016/5/11/chartex" xmlns:cx6="http://schemas.microsoft.com/office/drawing/2016/5/12/chartex" xmlns:cx7="http://schemas.microsoft.com/office/drawing/2016/5/13/chartex" xmlns:cx8="http://schemas.microsoft.com/office/drawing/2016/5/14/chartex" xmlns:mc="http://schemas.openxmlformats.org/markup-compatibility/2006" xmlns:aink="http://schemas.microsoft.com/office/drawing/2016/ink" xmlns:am3d="http://schemas.microsoft.com/office/drawing/2017/model3d" xmlns:o="urn:schemas-microsoft-com:office:office" xmlns:r="http://schemas.openxmlformats.org/officeDocument/2006/relationships" xmlns:m="http://schemas.openxmlformats.org/officeDocument/2006/math" xmlns:v="urn:schemas-microsoft-com:vml" xmlns:wp14="http://schemas.microsoft.com/office/word/2010/wordprocessingDrawing" xmlns:wp="http://schemas.openxmlformats.org/drawingml/2006/wordprocessingDrawing" xmlns:w10="urn:schemas-microsoft-com:office:word" xmlns:w="http://schemas.openxmlformats.org/wordprocessingml/2006/main" xmlns:w14="http://schemas.microsoft.com/office/word/2010/wordml" xmlns:w15="http://schemas.microsoft.com/office/word/2012/wordml" xmlns:w16cex="http://schemas.microsoft.com/office/word/2018/wordml/cex" xmlns:w16cid="http://schemas.microsoft.com/office/word/2016/wordml/cid" xmlns:w16="http://schemas.microsoft.com/office/word/2018/wordml" xmlns:w16se="http://schemas.microsoft.com/office/word/2015/wordml/symex" xmlns:wpg="http://schemas.microsoft.com/office/word/2010/wordprocessingGroup" xmlns:wpi="http://schemas.microsoft.com/office/word/2010/wordprocessingInk" xmlns:wne="http://schemas.microsoft.com/office/word/2006/wordml" xmlns:wps="http://schemas.microsoft.com/office/word/2010/wordprocessingShape" mc:Ignorable="w14 w15 w16se w16cid w16 w16cex wp14">
   <w:abstractNum w:abstractNumId="0" w15:restartNumberingAfterBreak="0">
     <w:nsid w:val="12934D1D"/>
     <w:multiLevelType w:val="multilevel"/>
@@ -3166,7 +3118,7 @@
 </file>
 
 <file path=word/styles.xml><?xml version="1.0" encoding="utf-8"?>
-<w:styles xmlns:mc="http://schemas.openxmlformats.org/markup-compatibility/2006" xmlns:r="http://schemas.openxmlformats.org/officeDocument/2006/relationships" xmlns:w="http://schemas.openxmlformats.org/wordprocessingml/2006/main" xmlns:w14="http://schemas.microsoft.com/office/word/2010/wordml" xmlns:w15="http://schemas.microsoft.com/office/word/2012/wordml" mc:Ignorable="w14 w15">
+<w:styles xmlns:mc="http://schemas.openxmlformats.org/markup-compatibility/2006" xmlns:r="http://schemas.openxmlformats.org/officeDocument/2006/relationships" xmlns:w="http://schemas.openxmlformats.org/wordprocessingml/2006/main" xmlns:w14="http://schemas.microsoft.com/office/word/2010/wordml" xmlns:w15="http://schemas.microsoft.com/office/word/2012/wordml" xmlns:w16cex="http://schemas.microsoft.com/office/word/2018/wordml/cex" xmlns:w16cid="http://schemas.microsoft.com/office/word/2016/wordml/cid" xmlns:w16="http://schemas.microsoft.com/office/word/2018/wordml" xmlns:w16se="http://schemas.microsoft.com/office/word/2015/wordml/symex" mc:Ignorable="w14 w15 w16se w16cid w16 w16cex">
   <w:docDefaults>
     <w:rPrDefault>
       <w:rPr>
@@ -3183,7 +3135,7 @@
       </w:pPr>
     </w:pPrDefault>
   </w:docDefaults>
-  <w:latentStyles w:defLockedState="0" w:defUIPriority="99" w:defSemiHidden="0" w:defUnhideWhenUsed="0" w:defQFormat="0" w:count="371">
+  <w:latentStyles w:defLockedState="0" w:defUIPriority="99" w:defSemiHidden="0" w:defUnhideWhenUsed="0" w:defQFormat="0" w:count="376">
     <w:lsdException w:name="Normal" w:uiPriority="0" w:qFormat="1"/>
     <w:lsdException w:name="heading 1" w:uiPriority="9" w:qFormat="1"/>
     <w:lsdException w:name="heading 2" w:semiHidden="1" w:uiPriority="9" w:unhideWhenUsed="1" w:qFormat="1"/>
@@ -3289,7 +3241,6 @@
     <w:lsdException w:name="HTML Sample" w:semiHidden="1" w:unhideWhenUsed="1"/>
     <w:lsdException w:name="HTML Typewriter" w:semiHidden="1" w:unhideWhenUsed="1"/>
     <w:lsdException w:name="HTML Variable" w:semiHidden="1" w:unhideWhenUsed="1"/>
-    <w:lsdException w:name="Normal Table" w:semiHidden="1" w:unhideWhenUsed="1"/>
     <w:lsdException w:name="annotation subject" w:semiHidden="1" w:unhideWhenUsed="1"/>
     <w:lsdException w:name="No List" w:semiHidden="1" w:unhideWhenUsed="1"/>
     <w:lsdException w:name="Outline List 1" w:semiHidden="1" w:unhideWhenUsed="1"/>
@@ -3332,11 +3283,8 @@
     <w:lsdException w:name="Table Contemporary" w:semiHidden="1" w:unhideWhenUsed="1"/>
     <w:lsdException w:name="Table Elegant" w:semiHidden="1" w:unhideWhenUsed="1"/>
     <w:lsdException w:name="Table Professional" w:semiHidden="1" w:unhideWhenUsed="1"/>
-    <w:lsdException w:name="Table Subtle 1" w:semiHidden="1" w:unhideWhenUsed="1"/>
     <w:lsdException w:name="Table Subtle 2" w:semiHidden="1" w:unhideWhenUsed="1"/>
     <w:lsdException w:name="Table Web 1" w:semiHidden="1" w:unhideWhenUsed="1"/>
-    <w:lsdException w:name="Table Web 2" w:semiHidden="1" w:unhideWhenUsed="1"/>
-    <w:lsdException w:name="Table Web 3" w:semiHidden="1" w:unhideWhenUsed="1"/>
     <w:lsdException w:name="Balloon Text" w:semiHidden="1" w:unhideWhenUsed="1"/>
     <w:lsdException w:name="Table Grid" w:uiPriority="39"/>
     <w:lsdException w:name="Table Theme" w:semiHidden="1" w:unhideWhenUsed="1"/>
@@ -3555,6 +3503,11 @@
     <w:lsdException w:name="List Table 5 Dark Accent 6" w:uiPriority="50"/>
     <w:lsdException w:name="List Table 6 Colorful Accent 6" w:uiPriority="51"/>
     <w:lsdException w:name="List Table 7 Colorful Accent 6" w:uiPriority="52"/>
+    <w:lsdException w:name="Mention" w:semiHidden="1" w:unhideWhenUsed="1"/>
+    <w:lsdException w:name="Smart Hyperlink" w:semiHidden="1" w:unhideWhenUsed="1"/>
+    <w:lsdException w:name="Hashtag" w:semiHidden="1" w:unhideWhenUsed="1"/>
+    <w:lsdException w:name="Unresolved Mention" w:semiHidden="1" w:unhideWhenUsed="1"/>
+    <w:lsdException w:name="Smart Link" w:semiHidden="1" w:unhideWhenUsed="1"/>
   </w:latentStyles>
   <w:style w:type="paragraph" w:default="1" w:styleId="Normal">
     <w:name w:val="Normal"/>
@@ -3732,7 +3685,7 @@
       </w:tblCellMar>
     </w:tblPr>
   </w:style>
-  <w:style w:type="paragraph" w:styleId="Puesto">
+  <w:style w:type="paragraph" w:styleId="Ttulo">
     <w:name w:val="Title"/>
     <w:basedOn w:val="Normal"/>
     <w:next w:val="Normal"/>

</xml_diff>